<commit_message>
Teste seus conhecimentos sobre como priorizar o usuário.
</commit_message>
<xml_diff>
--- a/Semana 2/Teste seus conhecimentos sobre como priorizar o usuário..docx
+++ b/Semana 2/Teste seus conhecimentos sobre como priorizar o usuário..docx
@@ -6,6 +6,7 @@
       <w:pPr>
         <w:shd w:val="clear" w:color="auto" w:fill="FFFFFF"/>
         <w:spacing w:after="0" w:line="240" w:lineRule="auto"/>
+        <w:jc w:val="both"/>
         <w:outlineLvl w:val="0"/>
         <w:rPr>
           <w:rFonts w:ascii="Times New Roman" w:eastAsia="Times New Roman" w:hAnsi="Times New Roman" w:cs="Times New Roman"/>
@@ -17,7 +18,6 @@
           <w:lang w:eastAsia="pt-BR"/>
         </w:rPr>
       </w:pPr>
-      <w:bookmarkStart w:id="0" w:name="_GoBack"/>
       <w:r>
         <w:rPr>
           <w:rFonts w:ascii="Times New Roman" w:eastAsia="Times New Roman" w:hAnsi="Times New Roman" w:cs="Times New Roman"/>
@@ -43,11 +43,11 @@
         <w:t>.</w:t>
       </w:r>
     </w:p>
-    <w:bookmarkEnd w:id="0"/>
     <w:p>
       <w:pPr>
         <w:shd w:val="clear" w:color="auto" w:fill="FFFFFF"/>
         <w:spacing w:after="0" w:line="240" w:lineRule="auto"/>
+        <w:jc w:val="both"/>
         <w:outlineLvl w:val="0"/>
         <w:rPr>
           <w:rFonts w:ascii="Times New Roman" w:eastAsia="Times New Roman" w:hAnsi="Times New Roman" w:cs="Times New Roman"/>
@@ -62,9 +62,68 @@
     </w:p>
     <w:p>
       <w:pPr>
+        <w:shd w:val="clear" w:color="auto" w:fill="FFFFFF"/>
+        <w:spacing w:after="0" w:line="240" w:lineRule="auto"/>
+        <w:jc w:val="both"/>
+        <w:outlineLvl w:val="0"/>
+        <w:rPr>
+          <w:rFonts w:ascii="Times New Roman" w:eastAsia="Times New Roman" w:hAnsi="Times New Roman" w:cs="Times New Roman"/>
+          <w:b/>
+          <w:bCs/>
+          <w:kern w:val="36"/>
+          <w:sz w:val="20"/>
+          <w:szCs w:val="20"/>
+          <w:lang w:eastAsia="pt-BR"/>
+        </w:rPr>
+      </w:pPr>
+      <w:r>
+        <w:rPr>
+          <w:rFonts w:ascii="Times New Roman" w:eastAsia="Times New Roman" w:hAnsi="Times New Roman" w:cs="Times New Roman"/>
+          <w:b/>
+          <w:bCs/>
+          <w:kern w:val="36"/>
+          <w:sz w:val="20"/>
+          <w:szCs w:val="20"/>
+          <w:lang w:eastAsia="pt-BR"/>
+        </w:rPr>
+        <w:t xml:space="preserve">Aluno: </w:t>
+      </w:r>
+      <w:r>
+        <w:rPr>
+          <w:rFonts w:ascii="Times New Roman" w:eastAsia="Times New Roman" w:hAnsi="Times New Roman" w:cs="Times New Roman"/>
+          <w:bCs/>
+          <w:i/>
+          <w:kern w:val="36"/>
+          <w:sz w:val="20"/>
+          <w:szCs w:val="20"/>
+          <w:lang w:eastAsia="pt-BR"/>
+        </w:rPr>
+        <w:t>Leonardo Cunha da Silva</w:t>
+      </w:r>
+    </w:p>
+    <w:p>
+      <w:pPr>
+        <w:shd w:val="clear" w:color="auto" w:fill="FFFFFF"/>
+        <w:spacing w:after="0" w:line="240" w:lineRule="auto"/>
+        <w:jc w:val="both"/>
+        <w:outlineLvl w:val="0"/>
+        <w:rPr>
+          <w:rFonts w:ascii="Times New Roman" w:eastAsia="Times New Roman" w:hAnsi="Times New Roman" w:cs="Times New Roman"/>
+          <w:b/>
+          <w:bCs/>
+          <w:kern w:val="36"/>
+          <w:sz w:val="28"/>
+          <w:szCs w:val="28"/>
+          <w:lang w:eastAsia="pt-BR"/>
+        </w:rPr>
+      </w:pPr>
+    </w:p>
+    <w:p>
+      <w:pPr>
         <w:pStyle w:val="Ttulo3"/>
         <w:shd w:val="clear" w:color="auto" w:fill="FFFFFF"/>
         <w:spacing w:before="0"/>
+        <w:jc w:val="both"/>
         <w:rPr>
           <w:rFonts w:ascii="Arial" w:hAnsi="Arial" w:cs="Arial"/>
           <w:color w:val="333333"/>
@@ -77,41 +136,13 @@
         </w:rPr>
         <w:t>1.</w:t>
       </w:r>
-    </w:p>
-    <w:p>
-      <w:pPr>
-        <w:shd w:val="clear" w:color="auto" w:fill="FFFFFF"/>
-        <w:rPr>
-          <w:rFonts w:ascii="Arial" w:hAnsi="Arial" w:cs="Arial"/>
-          <w:color w:val="333333"/>
-          <w:sz w:val="21"/>
-          <w:szCs w:val="21"/>
-        </w:rPr>
-      </w:pPr>
-      <w:r>
-        <w:rPr>
-          <w:rStyle w:val="screenreader-only"/>
-          <w:rFonts w:ascii="Arial" w:hAnsi="Arial" w:cs="Arial"/>
-          <w:color w:val="333333"/>
-          <w:sz w:val="21"/>
-          <w:szCs w:val="21"/>
-          <w:bdr w:val="none" w:sz="0" w:space="0" w:color="auto" w:frame="1"/>
-        </w:rPr>
-        <w:t>Pergunta 1</w:t>
-      </w:r>
-    </w:p>
-    <w:p>
-      <w:pPr>
-        <w:pStyle w:val="NormalWeb"/>
-        <w:shd w:val="clear" w:color="auto" w:fill="FFFFFF"/>
-        <w:spacing w:before="0" w:beforeAutospacing="0"/>
-        <w:rPr>
-          <w:rFonts w:ascii="Arial" w:hAnsi="Arial" w:cs="Arial"/>
-          <w:color w:val="333333"/>
-          <w:sz w:val="21"/>
-          <w:szCs w:val="21"/>
-        </w:rPr>
-      </w:pPr>
+      <w:r>
+        <w:rPr>
+          <w:rFonts w:ascii="Arial" w:hAnsi="Arial" w:cs="Arial"/>
+          <w:color w:val="333333"/>
+        </w:rPr>
+        <w:t xml:space="preserve"> </w:t>
+      </w:r>
       <w:r>
         <w:rPr>
           <w:rFonts w:ascii="Arial" w:hAnsi="Arial" w:cs="Arial"/>
@@ -125,6 +156,7 @@
     <w:p>
       <w:pPr>
         <w:shd w:val="clear" w:color="auto" w:fill="FFFFFF"/>
+        <w:jc w:val="both"/>
         <w:rPr>
           <w:rFonts w:ascii="Arial" w:hAnsi="Arial" w:cs="Arial"/>
           <w:color w:val="333333"/>
@@ -146,6 +178,7 @@
     <w:p>
       <w:pPr>
         <w:shd w:val="clear" w:color="auto" w:fill="FFFFFF"/>
+        <w:jc w:val="both"/>
         <w:rPr>
           <w:rStyle w:val="bc4egv"/>
         </w:rPr>
@@ -189,6 +222,7 @@
         <w:pStyle w:val="NormalWeb"/>
         <w:shd w:val="clear" w:color="auto" w:fill="FFFFFF"/>
         <w:spacing w:before="0" w:beforeAutospacing="0"/>
+        <w:jc w:val="both"/>
       </w:pPr>
       <w:r>
         <w:rPr>
@@ -203,6 +237,7 @@
     <w:p>
       <w:pPr>
         <w:shd w:val="clear" w:color="auto" w:fill="FFFFFF"/>
+        <w:jc w:val="both"/>
         <w:rPr>
           <w:rStyle w:val="bc4egv"/>
         </w:rPr>
@@ -227,6 +262,7 @@
         <w:pStyle w:val="NormalWeb"/>
         <w:shd w:val="clear" w:color="auto" w:fill="FFFFFF"/>
         <w:spacing w:before="0" w:beforeAutospacing="0"/>
+        <w:jc w:val="both"/>
         <w:rPr>
           <w:b/>
           <w:color w:val="00B050"/>
@@ -246,6 +282,7 @@
     <w:p>
       <w:pPr>
         <w:shd w:val="clear" w:color="auto" w:fill="FFFFFF"/>
+        <w:jc w:val="both"/>
         <w:rPr>
           <w:rStyle w:val="bc4egv"/>
         </w:rPr>
@@ -270,6 +307,7 @@
         <w:pStyle w:val="NormalWeb"/>
         <w:shd w:val="clear" w:color="auto" w:fill="FFFFFF"/>
         <w:spacing w:before="0" w:beforeAutospacing="0"/>
+        <w:jc w:val="both"/>
       </w:pPr>
       <w:r>
         <w:rPr>
@@ -284,6 +322,7 @@
     <w:p>
       <w:pPr>
         <w:shd w:val="clear" w:color="auto" w:fill="FFFFFF"/>
+        <w:jc w:val="both"/>
         <w:rPr>
           <w:rFonts w:ascii="Arial" w:hAnsi="Arial" w:cs="Arial"/>
           <w:color w:val="333333"/>
@@ -306,6 +345,7 @@
         <w:pStyle w:val="NormalWeb"/>
         <w:shd w:val="clear" w:color="auto" w:fill="FFFFFF"/>
         <w:spacing w:before="0" w:beforeAutospacing="0"/>
+        <w:jc w:val="both"/>
         <w:rPr>
           <w:rFonts w:ascii="Arial" w:hAnsi="Arial" w:cs="Arial"/>
           <w:color w:val="333333"/>
@@ -328,6 +368,7 @@
         <w:pStyle w:val="Ttulo3"/>
         <w:shd w:val="clear" w:color="auto" w:fill="FFFFFF"/>
         <w:spacing w:before="0"/>
+        <w:jc w:val="both"/>
         <w:rPr>
           <w:rFonts w:ascii="Arial" w:hAnsi="Arial" w:cs="Arial"/>
           <w:color w:val="333333"/>
@@ -342,41 +383,13 @@
         </w:rPr>
         <w:t>2.</w:t>
       </w:r>
-    </w:p>
-    <w:p>
-      <w:pPr>
-        <w:shd w:val="clear" w:color="auto" w:fill="FFFFFF"/>
-        <w:rPr>
-          <w:rFonts w:ascii="Arial" w:hAnsi="Arial" w:cs="Arial"/>
-          <w:color w:val="333333"/>
-          <w:sz w:val="21"/>
-          <w:szCs w:val="21"/>
-        </w:rPr>
-      </w:pPr>
-      <w:r>
-        <w:rPr>
-          <w:rStyle w:val="screenreader-only"/>
-          <w:rFonts w:ascii="Arial" w:hAnsi="Arial" w:cs="Arial"/>
-          <w:color w:val="333333"/>
-          <w:sz w:val="21"/>
-          <w:szCs w:val="21"/>
-          <w:bdr w:val="none" w:sz="0" w:space="0" w:color="auto" w:frame="1"/>
-        </w:rPr>
-        <w:t>Pergunta 2</w:t>
-      </w:r>
-    </w:p>
-    <w:p>
-      <w:pPr>
-        <w:pStyle w:val="NormalWeb"/>
-        <w:shd w:val="clear" w:color="auto" w:fill="FFFFFF"/>
-        <w:spacing w:before="0" w:beforeAutospacing="0"/>
-        <w:rPr>
-          <w:rFonts w:ascii="Arial" w:hAnsi="Arial" w:cs="Arial"/>
-          <w:color w:val="333333"/>
-          <w:sz w:val="21"/>
-          <w:szCs w:val="21"/>
-        </w:rPr>
-      </w:pPr>
+      <w:r>
+        <w:rPr>
+          <w:rFonts w:ascii="Arial" w:hAnsi="Arial" w:cs="Arial"/>
+          <w:color w:val="333333"/>
+        </w:rPr>
+        <w:t xml:space="preserve"> </w:t>
+      </w:r>
       <w:r>
         <w:rPr>
           <w:rFonts w:ascii="Arial" w:hAnsi="Arial" w:cs="Arial"/>
@@ -390,6 +403,7 @@
     <w:p>
       <w:pPr>
         <w:shd w:val="clear" w:color="auto" w:fill="FFFFFF"/>
+        <w:jc w:val="both"/>
         <w:rPr>
           <w:rFonts w:ascii="Arial" w:hAnsi="Arial" w:cs="Arial"/>
           <w:color w:val="333333"/>
@@ -411,6 +425,7 @@
     <w:p>
       <w:pPr>
         <w:shd w:val="clear" w:color="auto" w:fill="FFFFFF"/>
+        <w:jc w:val="both"/>
         <w:rPr>
           <w:rStyle w:val="bc4egv"/>
         </w:rPr>
@@ -435,6 +450,7 @@
         <w:pStyle w:val="NormalWeb"/>
         <w:shd w:val="clear" w:color="auto" w:fill="FFFFFF"/>
         <w:spacing w:before="0" w:beforeAutospacing="0"/>
+        <w:jc w:val="both"/>
       </w:pPr>
       <w:r>
         <w:rPr>
@@ -449,6 +465,7 @@
     <w:p>
       <w:pPr>
         <w:shd w:val="clear" w:color="auto" w:fill="FFFFFF"/>
+        <w:jc w:val="both"/>
         <w:rPr>
           <w:rStyle w:val="bc4egv"/>
         </w:rPr>
@@ -461,10 +478,10 @@
           <w:szCs w:val="21"/>
         </w:rPr>
         <w:object w:dxaOrig="1440" w:dyaOrig="1440">
-          <v:shape id="_x0000_i1059" type="#_x0000_t75" style="width:20.1pt;height:17.6pt" o:ole="">
-            <v:imagedata r:id="rId6" o:title=""/>
+          <v:shape id="_x0000_i1087" type="#_x0000_t75" style="width:20.1pt;height:17.6pt" o:ole="">
+            <v:imagedata r:id="rId4" o:title=""/>
           </v:shape>
-          <w:control r:id="rId10" w:name="DefaultOcxName4" w:shapeid="_x0000_i1059"/>
+          <w:control r:id="rId10" w:name="DefaultOcxName4" w:shapeid="_x0000_i1087"/>
         </w:object>
       </w:r>
     </w:p>
@@ -473,6 +490,7 @@
         <w:pStyle w:val="NormalWeb"/>
         <w:shd w:val="clear" w:color="auto" w:fill="FFFFFF"/>
         <w:spacing w:before="0" w:beforeAutospacing="0"/>
+        <w:jc w:val="both"/>
         <w:rPr>
           <w:b/>
           <w:color w:val="00B050"/>
@@ -492,6 +510,7 @@
     <w:p>
       <w:pPr>
         <w:shd w:val="clear" w:color="auto" w:fill="FFFFFF"/>
+        <w:jc w:val="both"/>
         <w:rPr>
           <w:rStyle w:val="bc4egv"/>
         </w:rPr>
@@ -516,6 +535,7 @@
         <w:pStyle w:val="NormalWeb"/>
         <w:shd w:val="clear" w:color="auto" w:fill="FFFFFF"/>
         <w:spacing w:before="0" w:beforeAutospacing="0"/>
+        <w:jc w:val="both"/>
       </w:pPr>
       <w:r>
         <w:rPr>
@@ -530,6 +550,7 @@
     <w:p>
       <w:pPr>
         <w:shd w:val="clear" w:color="auto" w:fill="FFFFFF"/>
+        <w:jc w:val="both"/>
         <w:rPr>
           <w:rStyle w:val="bc4egv"/>
         </w:rPr>
@@ -542,10 +563,10 @@
           <w:szCs w:val="21"/>
         </w:rPr>
         <w:object w:dxaOrig="1440" w:dyaOrig="1440">
-          <v:shape id="_x0000_i1051" type="#_x0000_t75" style="width:20.1pt;height:17.6pt" o:ole="">
+          <v:shape id="_x0000_i1092" type="#_x0000_t75" style="width:20.1pt;height:17.6pt" o:ole="">
             <v:imagedata r:id="rId4" o:title=""/>
           </v:shape>
-          <w:control r:id="rId12" w:name="DefaultOcxName6" w:shapeid="_x0000_i1051"/>
+          <w:control r:id="rId12" w:name="DefaultOcxName6" w:shapeid="_x0000_i1092"/>
         </w:object>
       </w:r>
     </w:p>
@@ -554,6 +575,7 @@
         <w:pStyle w:val="NormalWeb"/>
         <w:shd w:val="clear" w:color="auto" w:fill="FFFFFF"/>
         <w:spacing w:before="0" w:beforeAutospacing="0"/>
+        <w:jc w:val="both"/>
       </w:pPr>
       <w:r>
         <w:rPr>
@@ -568,21 +590,21 @@
     <w:p>
       <w:pPr>
         <w:shd w:val="clear" w:color="auto" w:fill="FFFFFF"/>
-        <w:rPr>
-          <w:rFonts w:ascii="Arial" w:hAnsi="Arial" w:cs="Arial"/>
-          <w:color w:val="333333"/>
-          <w:sz w:val="21"/>
-          <w:szCs w:val="21"/>
-        </w:rPr>
-      </w:pPr>
-      <w:r>
-        <w:rPr>
-          <w:rFonts w:ascii="Arial" w:hAnsi="Arial" w:cs="Arial"/>
-          <w:color w:val="333333"/>
-          <w:sz w:val="21"/>
-          <w:szCs w:val="21"/>
-        </w:rPr>
-        <w:lastRenderedPageBreak/>
+        <w:jc w:val="both"/>
+        <w:rPr>
+          <w:rFonts w:ascii="Arial" w:hAnsi="Arial" w:cs="Arial"/>
+          <w:color w:val="333333"/>
+          <w:sz w:val="21"/>
+          <w:szCs w:val="21"/>
+        </w:rPr>
+      </w:pPr>
+      <w:r>
+        <w:rPr>
+          <w:rFonts w:ascii="Arial" w:hAnsi="Arial" w:cs="Arial"/>
+          <w:color w:val="333333"/>
+          <w:sz w:val="21"/>
+          <w:szCs w:val="21"/>
+        </w:rPr>
         <w:t>Correto</w:t>
       </w:r>
     </w:p>
@@ -591,6 +613,7 @@
         <w:pStyle w:val="NormalWeb"/>
         <w:shd w:val="clear" w:color="auto" w:fill="FFFFFF"/>
         <w:spacing w:before="0" w:beforeAutospacing="0"/>
+        <w:jc w:val="both"/>
         <w:rPr>
           <w:rFonts w:ascii="Arial" w:hAnsi="Arial" w:cs="Arial"/>
           <w:color w:val="333333"/>
@@ -613,6 +636,7 @@
         <w:pStyle w:val="Ttulo3"/>
         <w:shd w:val="clear" w:color="auto" w:fill="FFFFFF"/>
         <w:spacing w:before="0"/>
+        <w:jc w:val="both"/>
         <w:rPr>
           <w:rFonts w:ascii="Arial" w:hAnsi="Arial" w:cs="Arial"/>
           <w:color w:val="333333"/>
@@ -627,41 +651,15 @@
         </w:rPr>
         <w:t>3.</w:t>
       </w:r>
-    </w:p>
-    <w:p>
-      <w:pPr>
-        <w:shd w:val="clear" w:color="auto" w:fill="FFFFFF"/>
-        <w:rPr>
-          <w:rFonts w:ascii="Arial" w:hAnsi="Arial" w:cs="Arial"/>
-          <w:color w:val="333333"/>
-          <w:sz w:val="21"/>
-          <w:szCs w:val="21"/>
-        </w:rPr>
-      </w:pPr>
-      <w:r>
-        <w:rPr>
-          <w:rStyle w:val="screenreader-only"/>
-          <w:rFonts w:ascii="Arial" w:hAnsi="Arial" w:cs="Arial"/>
-          <w:color w:val="333333"/>
-          <w:sz w:val="21"/>
-          <w:szCs w:val="21"/>
-          <w:bdr w:val="none" w:sz="0" w:space="0" w:color="auto" w:frame="1"/>
-        </w:rPr>
-        <w:t>Pergunta 3</w:t>
-      </w:r>
-    </w:p>
-    <w:p>
-      <w:pPr>
-        <w:pStyle w:val="NormalWeb"/>
-        <w:shd w:val="clear" w:color="auto" w:fill="FFFFFF"/>
-        <w:spacing w:before="0" w:beforeAutospacing="0"/>
-        <w:rPr>
-          <w:rFonts w:ascii="Arial" w:hAnsi="Arial" w:cs="Arial"/>
-          <w:color w:val="333333"/>
-          <w:sz w:val="21"/>
-          <w:szCs w:val="21"/>
-        </w:rPr>
-      </w:pPr>
+      <w:r>
+        <w:rPr>
+          <w:rFonts w:ascii="Arial" w:hAnsi="Arial" w:cs="Arial"/>
+          <w:color w:val="333333"/>
+        </w:rPr>
+        <w:t xml:space="preserve"> </w:t>
+      </w:r>
+      <w:bookmarkStart w:id="0" w:name="_GoBack"/>
+      <w:bookmarkEnd w:id="0"/>
       <w:r>
         <w:rPr>
           <w:rFonts w:ascii="Arial" w:hAnsi="Arial" w:cs="Arial"/>
@@ -675,6 +673,7 @@
     <w:p>
       <w:pPr>
         <w:shd w:val="clear" w:color="auto" w:fill="FFFFFF"/>
+        <w:jc w:val="both"/>
         <w:rPr>
           <w:rFonts w:ascii="Arial" w:hAnsi="Arial" w:cs="Arial"/>
           <w:color w:val="333333"/>
@@ -696,6 +695,7 @@
     <w:p>
       <w:pPr>
         <w:shd w:val="clear" w:color="auto" w:fill="FFFFFF"/>
+        <w:jc w:val="both"/>
         <w:rPr>
           <w:rStyle w:val="bc4egv"/>
         </w:rPr>
@@ -720,6 +720,7 @@
         <w:pStyle w:val="NormalWeb"/>
         <w:shd w:val="clear" w:color="auto" w:fill="FFFFFF"/>
         <w:spacing w:before="0" w:beforeAutospacing="0"/>
+        <w:jc w:val="both"/>
         <w:rPr>
           <w:b/>
           <w:color w:val="00B050"/>
@@ -739,6 +740,7 @@
     <w:p>
       <w:pPr>
         <w:shd w:val="clear" w:color="auto" w:fill="FFFFFF"/>
+        <w:jc w:val="both"/>
         <w:rPr>
           <w:rFonts w:ascii="Arial" w:hAnsi="Arial" w:cs="Arial"/>
           <w:color w:val="333333"/>
@@ -761,6 +763,7 @@
         <w:pStyle w:val="NormalWeb"/>
         <w:shd w:val="clear" w:color="auto" w:fill="FFFFFF"/>
         <w:spacing w:before="0" w:beforeAutospacing="0"/>
+        <w:jc w:val="both"/>
         <w:rPr>
           <w:rFonts w:ascii="Arial" w:hAnsi="Arial" w:cs="Arial"/>
           <w:color w:val="333333"/>
@@ -781,6 +784,7 @@
     <w:p>
       <w:pPr>
         <w:shd w:val="clear" w:color="auto" w:fill="FFFFFF"/>
+        <w:jc w:val="both"/>
         <w:rPr>
           <w:rStyle w:val="bc4egv"/>
         </w:rPr>
@@ -805,6 +809,7 @@
         <w:pStyle w:val="NormalWeb"/>
         <w:shd w:val="clear" w:color="auto" w:fill="FFFFFF"/>
         <w:spacing w:before="0" w:beforeAutospacing="0"/>
+        <w:jc w:val="both"/>
         <w:rPr>
           <w:b/>
           <w:color w:val="00B050"/>
@@ -824,6 +829,7 @@
     <w:p>
       <w:pPr>
         <w:shd w:val="clear" w:color="auto" w:fill="FFFFFF"/>
+        <w:jc w:val="both"/>
         <w:rPr>
           <w:rFonts w:ascii="Arial" w:hAnsi="Arial" w:cs="Arial"/>
           <w:color w:val="333333"/>
@@ -846,6 +852,7 @@
         <w:pStyle w:val="NormalWeb"/>
         <w:shd w:val="clear" w:color="auto" w:fill="FFFFFF"/>
         <w:spacing w:before="0" w:beforeAutospacing="0"/>
+        <w:jc w:val="both"/>
         <w:rPr>
           <w:rFonts w:ascii="Arial" w:hAnsi="Arial" w:cs="Arial"/>
           <w:color w:val="333333"/>
@@ -866,6 +873,7 @@
     <w:p>
       <w:pPr>
         <w:shd w:val="clear" w:color="auto" w:fill="FFFFFF"/>
+        <w:jc w:val="both"/>
         <w:rPr>
           <w:rStyle w:val="bc4egv"/>
         </w:rPr>
@@ -890,6 +898,7 @@
         <w:pStyle w:val="NormalWeb"/>
         <w:shd w:val="clear" w:color="auto" w:fill="FFFFFF"/>
         <w:spacing w:before="0" w:beforeAutospacing="0"/>
+        <w:jc w:val="both"/>
         <w:rPr>
           <w:b/>
           <w:color w:val="00B050"/>
@@ -909,6 +918,7 @@
     <w:p>
       <w:pPr>
         <w:shd w:val="clear" w:color="auto" w:fill="FFFFFF"/>
+        <w:jc w:val="both"/>
         <w:rPr>
           <w:rFonts w:ascii="Arial" w:hAnsi="Arial" w:cs="Arial"/>
           <w:color w:val="333333"/>
@@ -931,6 +941,7 @@
         <w:pStyle w:val="NormalWeb"/>
         <w:shd w:val="clear" w:color="auto" w:fill="FFFFFF"/>
         <w:spacing w:before="0" w:beforeAutospacing="0"/>
+        <w:jc w:val="both"/>
         <w:rPr>
           <w:rFonts w:ascii="Arial" w:hAnsi="Arial" w:cs="Arial"/>
           <w:color w:val="333333"/>
@@ -951,6 +962,7 @@
     <w:p>
       <w:pPr>
         <w:shd w:val="clear" w:color="auto" w:fill="FFFFFF"/>
+        <w:jc w:val="both"/>
         <w:rPr>
           <w:rStyle w:val="bc4egv"/>
         </w:rPr>
@@ -975,6 +987,7 @@
         <w:pStyle w:val="NormalWeb"/>
         <w:shd w:val="clear" w:color="auto" w:fill="FFFFFF"/>
         <w:spacing w:before="0" w:beforeAutospacing="0"/>
+        <w:jc w:val="both"/>
       </w:pPr>
       <w:r>
         <w:rPr>
@@ -1434,7 +1447,6 @@
     <w:next w:val="Normal"/>
     <w:link w:val="Ttulo3Char"/>
     <w:uiPriority w:val="9"/>
-    <w:semiHidden/>
     <w:unhideWhenUsed/>
     <w:qFormat/>
     <w:rsid w:val="002A7095"/>
@@ -1499,7 +1511,6 @@
     <w:basedOn w:val="Fontepargpadro"/>
     <w:link w:val="Ttulo3"/>
     <w:uiPriority w:val="9"/>
-    <w:semiHidden/>
     <w:rsid w:val="002A7095"/>
     <w:rPr>
       <w:rFonts w:asciiTheme="majorHAnsi" w:eastAsiaTheme="majorEastAsia" w:hAnsiTheme="majorHAnsi" w:cstheme="majorBidi"/>

</xml_diff>